<commit_message>
TASK_40, finished, ElementRatingList, PageRating and something else. :)
</commit_message>
<xml_diff>
--- a/docs/plan 14-01-2015.docx
+++ b/docs/plan 14-01-2015.docx
@@ -69,6 +69,8 @@
       <w:r>
         <w:t>…</w:t>
       </w:r>
+      <w:bookmarkStart w:id="0" w:name="_GoBack"/>
+      <w:bookmarkEnd w:id="0"/>
     </w:p>
     <w:p>
       <w:pPr>
@@ -970,10 +972,7 @@
         <w:jc w:val="both"/>
       </w:pPr>
       <w:r>
-        <w:t xml:space="preserve">5 </w:t>
-      </w:r>
-      <w:r>
-        <w:t>–</w:t>
+        <w:t>5 –</w:t>
       </w:r>
       <w:r>
         <w:t xml:space="preserve"> </w:t>
@@ -4126,8 +4125,6 @@
       <w:r>
         <w:t xml:space="preserve"> находиться). То, приглашать его, просто нет смысла.</w:t>
       </w:r>
-      <w:bookmarkStart w:id="0" w:name="_GoBack"/>
-      <w:bookmarkEnd w:id="0"/>
     </w:p>
     <w:p>
       <w:pPr>
@@ -5787,7 +5784,7 @@
                           <w:sz w:val="52"/>
                           <w:szCs w:val="52"/>
                         </w:rPr>
-                        <w:t>17</w:t>
+                        <w:t>3</w:t>
                       </w:r>
                       <w:r>
                         <w:rPr>
@@ -5889,7 +5886,7 @@
         <w:sz w:val="16"/>
         <w:szCs w:val="16"/>
       </w:rPr>
-      <w:t>29</w:t>
+      <w:t>15</w:t>
     </w:r>
     <w:r>
       <w:rPr>
@@ -5899,7 +5896,7 @@
         <w:szCs w:val="16"/>
         <w:lang w:val="en-US"/>
       </w:rPr>
-      <w:t>.11.2014</w:t>
+      <w:t>.01.2015</w:t>
     </w:r>
     <w:r>
       <w:rPr>
@@ -5959,7 +5956,7 @@
         <w:szCs w:val="16"/>
         <w:lang w:val="en-US"/>
       </w:rPr>
-      <w:t>1/14/2015 17:21:00</w:t>
+      <w:t>1/15/2015 18:39:00</w:t>
     </w:r>
     <w:r>
       <w:rPr>

</xml_diff>